<commit_message>
Final changes to achieve ScopeOfWork-Final-2.pdf Archive Contractor schedule of values, construction schedule, insurance etc.
</commit_message>
<xml_diff>
--- a/house/20140216 Porch and Master Bath/Contract/drafts/ScopeOfWork-Final.docx
+++ b/house/20140216 Porch and Master Bath/Contract/drafts/ScopeOfWork-Final.docx
@@ -12,7 +12,13 @@
     </w:p>
     <w:p>
       <w:r>
-        <w:t>12/14/2015</w:t>
+        <w:t>12/1</w:t>
+      </w:r>
+      <w:r>
+        <w:t>6</w:t>
+      </w:r>
+      <w:r>
+        <w:t>/2015</w:t>
       </w:r>
     </w:p>
     <w:p>
@@ -44,143 +50,161 @@
         </w:numPr>
       </w:pPr>
       <w:r>
-        <w:t>The Contractor shall visit the site and meet with the Owner at least twice a w</w:t>
+        <w:t>The Contractor shall visit the site and meet with the Owner at least twice a week for at least an hour each time at the Owner’s request.</w:t>
+      </w:r>
+    </w:p>
+    <w:p>
+      <w:pPr>
+        <w:pStyle w:val="ListParagraph"/>
+        <w:numPr>
+          <w:ilvl w:val="0"/>
+          <w:numId w:val="1"/>
+        </w:numPr>
+      </w:pPr>
+      <w:r>
+        <w:t xml:space="preserve">The Contractor or his representative </w:t>
+      </w:r>
+      <w:r>
+        <w:t xml:space="preserve">shall be available at least twice a week for at least thirty (30) minutes each time to coordinate the work of all </w:t>
+      </w:r>
+      <w:proofErr w:type="gramStart"/>
+      <w:r>
+        <w:t>Owner’s</w:t>
+      </w:r>
+      <w:proofErr w:type="gramEnd"/>
+      <w:r>
+        <w:t xml:space="preserve"> </w:t>
+      </w:r>
+      <w:r>
+        <w:t>subcontractors</w:t>
+      </w:r>
+      <w:r>
+        <w:t xml:space="preserve"> (</w:t>
+      </w:r>
+      <w:r>
+        <w:t>Article</w:t>
+      </w:r>
+      <w:r>
+        <w:t xml:space="preserve"> 12 of</w:t>
+      </w:r>
+      <w:r>
+        <w:t xml:space="preserve"> the</w:t>
+      </w:r>
+      <w:r>
+        <w:t xml:space="preserve"> Agreement)</w:t>
+      </w:r>
+      <w:r>
+        <w:t>.</w:t>
+      </w:r>
+    </w:p>
+    <w:p>
+      <w:pPr>
+        <w:pStyle w:val="ListParagraph"/>
+        <w:numPr>
+          <w:ilvl w:val="0"/>
+          <w:numId w:val="1"/>
+        </w:numPr>
+      </w:pPr>
+      <w:r>
+        <w:t>The Contractor will allow all subcontractors access to the work area as long as it is safe and doesn’t restrict Contractor’s current work.</w:t>
+      </w:r>
+    </w:p>
+    <w:p>
+      <w:pPr>
+        <w:pStyle w:val="ListParagraph"/>
+        <w:numPr>
+          <w:ilvl w:val="0"/>
+          <w:numId w:val="1"/>
+        </w:numPr>
+      </w:pPr>
+      <w:r>
+        <w:t>The third floor attic and the basement entry are the only interior spaces of the Owner’s house that are in the Work Area. The rest of the Owner’s house is off limits to the contractor. If or when the contractor needs to use the Owner’s house to get people or material to the Work Area, he will obtain written permission from the Owner.</w:t>
+      </w:r>
+    </w:p>
+    <w:p>
+      <w:pPr>
+        <w:pStyle w:val="ListParagraph"/>
+        <w:numPr>
+          <w:ilvl w:val="0"/>
+          <w:numId w:val="1"/>
+        </w:numPr>
+      </w:pPr>
+      <w:r>
+        <w:t>When requested, the Contractor shall</w:t>
+      </w:r>
+      <w:r>
+        <w:t xml:space="preserve"> not remove from the property</w:t>
+      </w:r>
+      <w:r>
+        <w:t xml:space="preserve"> </w:t>
+      </w:r>
+      <w:r>
+        <w:t xml:space="preserve">certain </w:t>
+      </w:r>
+      <w:r>
+        <w:t xml:space="preserve">materials </w:t>
+      </w:r>
+      <w:r>
+        <w:t xml:space="preserve">that </w:t>
+      </w:r>
+      <w:r>
+        <w:t>result from structure demolition.</w:t>
+      </w:r>
+    </w:p>
+    <w:p>
+      <w:pPr>
+        <w:pStyle w:val="ListParagraph"/>
+        <w:numPr>
+          <w:ilvl w:val="0"/>
+          <w:numId w:val="1"/>
+        </w:numPr>
+      </w:pPr>
+      <w:r>
+        <w:t>The Contractor shall alert the owner to the need for and the timing of inspections to be performed by government agencies. The Contractor shall request the Owner to pay for third-party inspections, but the owner may decline. Accommodations shall be made so that the Owner may be present at inspections.</w:t>
+      </w:r>
+    </w:p>
+    <w:p>
+      <w:pPr>
+        <w:pStyle w:val="ListParagraph"/>
+        <w:numPr>
+          <w:ilvl w:val="0"/>
+          <w:numId w:val="1"/>
+        </w:numPr>
+      </w:pPr>
+      <w:r>
+        <w:t>The contractor shall provide a Schedule of Values</w:t>
+      </w:r>
+      <w:r>
+        <w:t xml:space="preserve"> and</w:t>
+      </w:r>
+      <w:r>
+        <w:t xml:space="preserve"> a Construction Schedule within one (1) week of being awarded the Contract.</w:t>
+      </w:r>
+      <w:r>
+        <w:t xml:space="preserve"> The Schedule of Values should include </w:t>
+      </w:r>
+      <w:r>
+        <w:t xml:space="preserve">the Contractor’s Certificate(s) of Insurance (satisfying Article 17.1 and naming the Project and Owner), </w:t>
+      </w:r>
+      <w:r>
+        <w:t>the Contractor’s</w:t>
+      </w:r>
+      <w:r>
+        <w:t xml:space="preserve"> Maryland</w:t>
+      </w:r>
+      <w:r>
+        <w:t xml:space="preserve"> business and trade licenses, </w:t>
+      </w:r>
+      <w:r>
+        <w:t>a list of the crew, planned Subcontractors, and suppliers for principal portions of the Work.</w:t>
+      </w:r>
+      <w:r>
+        <w:t xml:space="preserve"> </w:t>
       </w:r>
       <w:bookmarkStart w:id="0" w:name="_GoBack"/>
       <w:bookmarkEnd w:id="0"/>
       <w:r>
-        <w:t>eek for at least an hour each time at the Owner’s request.</w:t>
-      </w:r>
-    </w:p>
-    <w:p>
-      <w:pPr>
-        <w:pStyle w:val="ListParagraph"/>
-        <w:numPr>
-          <w:ilvl w:val="0"/>
-          <w:numId w:val="1"/>
-        </w:numPr>
-      </w:pPr>
-      <w:r>
-        <w:t xml:space="preserve">The Contractor or his representative </w:t>
-      </w:r>
-      <w:r>
-        <w:t xml:space="preserve">shall be available at least twice a week for at least thirty (30) minutes each time to coordinate the work of all </w:t>
-      </w:r>
-      <w:proofErr w:type="gramStart"/>
-      <w:r>
-        <w:t>Owner’s</w:t>
-      </w:r>
-      <w:proofErr w:type="gramEnd"/>
-      <w:r>
-        <w:t xml:space="preserve"> </w:t>
-      </w:r>
-      <w:r>
-        <w:t>subcontractors</w:t>
-      </w:r>
-      <w:r>
-        <w:t xml:space="preserve"> (</w:t>
-      </w:r>
-      <w:r>
-        <w:t>Article</w:t>
-      </w:r>
-      <w:r>
-        <w:t xml:space="preserve"> 12 of</w:t>
-      </w:r>
-      <w:r>
-        <w:t xml:space="preserve"> the</w:t>
-      </w:r>
-      <w:r>
-        <w:t xml:space="preserve"> Agreement)</w:t>
-      </w:r>
-      <w:r>
-        <w:t>.</w:t>
-      </w:r>
-    </w:p>
-    <w:p>
-      <w:pPr>
-        <w:pStyle w:val="ListParagraph"/>
-        <w:numPr>
-          <w:ilvl w:val="0"/>
-          <w:numId w:val="1"/>
-        </w:numPr>
-      </w:pPr>
-      <w:r>
-        <w:t>The Contractor will allow all subcontractors access to the work area as long as it is safe and doesn’t restrict Contractor’s current work.</w:t>
-      </w:r>
-    </w:p>
-    <w:p>
-      <w:pPr>
-        <w:pStyle w:val="ListParagraph"/>
-        <w:numPr>
-          <w:ilvl w:val="0"/>
-          <w:numId w:val="1"/>
-        </w:numPr>
-      </w:pPr>
-      <w:r>
-        <w:t>The third floor attic and the basement entry are the only interior spaces of the Owner’s house that are in the Work Area. The rest of the Owner’s house is off limits to the contractor. If or when the contractor needs to use the Owner’s house to get people or material to the Work Area, he will obtain written permission from the Owner.</w:t>
-      </w:r>
-    </w:p>
-    <w:p>
-      <w:pPr>
-        <w:pStyle w:val="ListParagraph"/>
-        <w:numPr>
-          <w:ilvl w:val="0"/>
-          <w:numId w:val="1"/>
-        </w:numPr>
-      </w:pPr>
-      <w:r>
-        <w:t xml:space="preserve">When requested and reasonable, the Contractor shall provide the Owner with materials </w:t>
-      </w:r>
-      <w:r>
-        <w:t xml:space="preserve">that </w:t>
-      </w:r>
-      <w:r>
-        <w:t>result from structure demolition in reasonable condition.</w:t>
-      </w:r>
-    </w:p>
-    <w:p>
-      <w:pPr>
-        <w:pStyle w:val="ListParagraph"/>
-        <w:numPr>
-          <w:ilvl w:val="0"/>
-          <w:numId w:val="1"/>
-        </w:numPr>
-      </w:pPr>
-      <w:r>
-        <w:t>The Contractor shall alert the owner to the need for and the timing of inspections to be performed by government agencies. The Contractor shall request the Owner to pay for third-party inspections, but the owner may decline. Accommodations shall be made so that the Owner may be present at inspections.</w:t>
-      </w:r>
-    </w:p>
-    <w:p>
-      <w:pPr>
-        <w:pStyle w:val="ListParagraph"/>
-        <w:numPr>
-          <w:ilvl w:val="0"/>
-          <w:numId w:val="1"/>
-        </w:numPr>
-      </w:pPr>
-      <w:r>
-        <w:t>The contractor shall provide a Schedule of Values</w:t>
-      </w:r>
-      <w:r>
-        <w:t xml:space="preserve"> and</w:t>
-      </w:r>
-      <w:r>
-        <w:t xml:space="preserve"> a Construction Schedule within one (1) week of being awarded the Contract.</w:t>
-      </w:r>
-      <w:r>
-        <w:t xml:space="preserve"> The Schedule of Values should include </w:t>
-      </w:r>
-      <w:r>
-        <w:t xml:space="preserve">the Contractor’s Certificate(s) of Insurance (satisfying Article 17.1 and naming the Project and Owner), </w:t>
-      </w:r>
-      <w:r>
-        <w:t xml:space="preserve">the Contractor’s business and trade licenses, </w:t>
-      </w:r>
-      <w:r>
-        <w:t>a list of the crew, planned Subcontractors, and suppliers for principal portions of the Work.</w:t>
-      </w:r>
-      <w:r>
-        <w:t xml:space="preserve"> The </w:t>
+        <w:t xml:space="preserve">The </w:t>
       </w:r>
       <w:r>
         <w:t>C</w:t>
@@ -344,6 +368,51 @@
     </w:p>
     <w:p>
       <w:pPr>
+        <w:pStyle w:val="ListParagraph"/>
+        <w:numPr>
+          <w:ilvl w:val="0"/>
+          <w:numId w:val="1"/>
+        </w:numPr>
+      </w:pPr>
+      <w:r>
+        <w:t>Regarding Article 9.6,</w:t>
+      </w:r>
+      <w:r>
+        <w:t xml:space="preserve"> </w:t>
+      </w:r>
+      <w:r>
+        <w:t>"Permits, Fees, Notices, and Compliance with Laws."</w:t>
+      </w:r>
+      <w:r>
+        <w:t xml:space="preserve"> The Contractor will coordinate and secure. The owner will pay.</w:t>
+      </w:r>
+    </w:p>
+    <w:p>
+      <w:pPr>
+        <w:pStyle w:val="ListParagraph"/>
+        <w:numPr>
+          <w:ilvl w:val="0"/>
+          <w:numId w:val="1"/>
+        </w:numPr>
+      </w:pPr>
+      <w:r>
+        <w:t>Regarding Article 9.9, “Submittals.” Shop drawings are not required in this project.</w:t>
+      </w:r>
+    </w:p>
+    <w:p>
+      <w:pPr>
+        <w:pStyle w:val="ListParagraph"/>
+        <w:numPr>
+          <w:ilvl w:val="0"/>
+          <w:numId w:val="1"/>
+        </w:numPr>
+      </w:pPr>
+      <w:r>
+        <w:t>OMF does not have DC license. Owner was notified by email.</w:t>
+      </w:r>
+    </w:p>
+    <w:p>
+      <w:pPr>
         <w:pStyle w:val="Heading1"/>
       </w:pPr>
       <w:r>
@@ -495,7 +564,7 @@
         </w:numPr>
       </w:pPr>
       <w:r>
-        <w:t>Includes drain to sewer.</w:t>
+        <w:t>Drain installation has to be scheduled with Owner’s plumber.</w:t>
       </w:r>
     </w:p>
     <w:p>
@@ -634,6 +703,18 @@
       <w:pPr>
         <w:pStyle w:val="ListParagraph"/>
         <w:numPr>
+          <w:ilvl w:val="1"/>
+          <w:numId w:val="4"/>
+        </w:numPr>
+      </w:pPr>
+      <w:r>
+        <w:t>No interior work included in this contract.</w:t>
+      </w:r>
+    </w:p>
+    <w:p>
+      <w:pPr>
+        <w:pStyle w:val="ListParagraph"/>
+        <w:numPr>
           <w:ilvl w:val="0"/>
           <w:numId w:val="4"/>
         </w:numPr>
@@ -743,6 +824,7 @@
         </w:numPr>
       </w:pPr>
       <w:r>
+        <w:lastRenderedPageBreak/>
         <w:t>Division 8: Doors and Windows.</w:t>
       </w:r>
     </w:p>
@@ -830,7 +912,6 @@
         </w:numPr>
       </w:pPr>
       <w:r>
-        <w:lastRenderedPageBreak/>
         <w:t xml:space="preserve">Sect. </w:t>
       </w:r>
       <w:r>
@@ -865,6 +946,18 @@
       </w:r>
       <w:r>
         <w:t>09.07, Paint Preparation.</w:t>
+      </w:r>
+    </w:p>
+    <w:p>
+      <w:pPr>
+        <w:pStyle w:val="ListParagraph"/>
+        <w:numPr>
+          <w:ilvl w:val="1"/>
+          <w:numId w:val="4"/>
+        </w:numPr>
+      </w:pPr>
+      <w:r>
+        <w:t>No interior work included in this contract.</w:t>
       </w:r>
     </w:p>
     <w:sectPr>
@@ -2354,7 +2447,7 @@
 </file>
 
 <file path=customXml/itemProps1.xml><?xml version="1.0" encoding="utf-8"?>
-<ds:datastoreItem xmlns:ds="http://schemas.openxmlformats.org/officeDocument/2006/customXml" ds:itemID="{CF1C3093-A503-4DA1-8368-F758B32DAB48}">
+<ds:datastoreItem xmlns:ds="http://schemas.openxmlformats.org/officeDocument/2006/customXml" ds:itemID="{69AC9FA5-EDE6-48CB-ADA2-EE8D5B9ED0DB}">
   <ds:schemaRefs>
     <ds:schemaRef ds:uri="http://schemas.openxmlformats.org/officeDocument/2006/bibliography"/>
   </ds:schemaRefs>

</xml_diff>